<commit_message>
Cordove project: willekeurige puzzel af
</commit_message>
<xml_diff>
--- a/Cordova/Projectvereisten_2APP-BIT.docx
+++ b/Cordova/Projectvereisten_2APP-BIT.docx
@@ -2582,29 +2582,35 @@
         <w:br w:type="page"/>
       </w:r>
     </w:p>
-    <w:p>
+    <w:p/>
+    <w:p>
+      <w:pPr>
+        <w:rPr>
+          <w:b/>
+          <w:sz w:val="32"/>
+          <w:szCs w:val="32"/>
+        </w:rPr>
+      </w:pPr>
       <w:r>
         <w:rPr>
           <w:b/>
           <w:noProof/>
           <w:sz w:val="32"/>
           <w:szCs w:val="32"/>
-          <w:lang w:eastAsia="nl-BE"/>
-        </w:rPr>
-        <w:lastRenderedPageBreak/>
+        </w:rPr>
         <w:drawing>
           <wp:anchor distT="0" distB="0" distL="114300" distR="114300" simplePos="0" relativeHeight="251658240" behindDoc="0" locked="0" layoutInCell="1" allowOverlap="1">
             <wp:simplePos x="0" y="0"/>
-            <wp:positionH relativeFrom="margin">
-              <wp:align>right</wp:align>
+            <wp:positionH relativeFrom="column">
+              <wp:posOffset>3528695</wp:posOffset>
             </wp:positionH>
             <wp:positionV relativeFrom="paragraph">
-              <wp:posOffset>250190</wp:posOffset>
+              <wp:posOffset>8586</wp:posOffset>
             </wp:positionV>
-            <wp:extent cx="1944000" cy="1944000"/>
-            <wp:effectExtent l="0" t="0" r="0" b="0"/>
-            <wp:wrapSquare wrapText="left"/>
-            <wp:docPr id="3" name="Afbeelding 3"/>
+            <wp:extent cx="2393315" cy="2393315"/>
+            <wp:effectExtent l="0" t="0" r="6985" b="6985"/>
+            <wp:wrapSquare wrapText="bothSides"/>
+            <wp:docPr id="4" name="Afbeelding 4"/>
             <wp:cNvGraphicFramePr>
               <a:graphicFrameLocks xmlns:a="http://schemas.openxmlformats.org/drawingml/2006/main" noChangeAspect="1"/>
             </wp:cNvGraphicFramePr>
@@ -2612,11 +2618,11 @@
               <a:graphicData uri="http://schemas.openxmlformats.org/drawingml/2006/picture">
                 <pic:pic xmlns:pic="http://schemas.openxmlformats.org/drawingml/2006/picture">
                   <pic:nvPicPr>
-                    <pic:cNvPr id="3" name="user-sample[1].png"/>
+                    <pic:cNvPr id="4" name="17991265_1354957534550001_4624067554651188443_n.jpg"/>
                     <pic:cNvPicPr/>
                   </pic:nvPicPr>
                   <pic:blipFill>
-                    <a:blip r:embed="rId18" cstate="print">
+                    <a:blip r:embed="rId18">
                       <a:extLst>
                         <a:ext uri="{28A0092B-C50C-407E-A947-70E740481C1C}">
                           <a14:useLocalDpi xmlns:a14="http://schemas.microsoft.com/office/drawing/2010/main" val="0"/>
@@ -2630,7 +2636,7 @@
                   <pic:spPr>
                     <a:xfrm>
                       <a:off x="0" y="0"/>
-                      <a:ext cx="1944000" cy="1944000"/>
+                      <a:ext cx="2393315" cy="2393315"/>
                     </a:xfrm>
                     <a:prstGeom prst="rect">
                       <a:avLst/>
@@ -2639,246 +2645,1075 @@
                 </pic:pic>
               </a:graphicData>
             </a:graphic>
-            <wp14:sizeRelH relativeFrom="margin">
-              <wp14:pctWidth>0</wp14:pctWidth>
-            </wp14:sizeRelH>
-            <wp14:sizeRelV relativeFrom="margin">
-              <wp14:pctHeight>0</wp14:pctHeight>
-            </wp14:sizeRelV>
           </wp:anchor>
         </w:drawing>
       </w:r>
-    </w:p>
-    <w:p>
-      <w:pPr>
+      <w:r>
         <w:rPr>
           <w:b/>
           <w:sz w:val="32"/>
           <w:szCs w:val="32"/>
         </w:rPr>
-      </w:pPr>
+        <w:t>Korte omschrijving van de app</w:t>
+      </w:r>
       <w:r>
         <w:rPr>
           <w:b/>
           <w:sz w:val="32"/>
           <w:szCs w:val="32"/>
         </w:rPr>
-        <w:t>Korte omschrijving van de app</w:t>
-      </w:r>
-      <w:r>
+        <w:t>.</w:t>
+      </w:r>
+    </w:p>
+    <w:p/>
+    <w:p>
+      <w:pPr>
         <w:rPr>
           <w:b/>
           <w:sz w:val="32"/>
           <w:szCs w:val="32"/>
         </w:rPr>
-        <w:t>.</w:t>
-      </w:r>
-    </w:p>
-    <w:p/>
-    <w:p>
-      <w:pPr>
+      </w:pPr>
+      <w:r>
+        <w:t xml:space="preserve">Ik heb onlangs het gezelschapsspel van De Slimste Mens gespeeld. Het spel werkt gewoon met kaartjes en dit zorgde soms voor problemen of dingen die niet efficiënt verliepen. Nu ga ik met mijn app een oplossing bieden hiervoor. Zo komt er voor elke ronde een interface waardoor het gemakkelijk is om punten e.d. bij te houden. Daarnaast komt er ook een timer in om de tijd bij te houden. </w:t>
+      </w:r>
+      <w:r>
         <w:rPr>
           <w:b/>
           <w:sz w:val="32"/>
           <w:szCs w:val="32"/>
         </w:rPr>
-      </w:pPr>
-      <w:r>
-        <w:t>Ik heb onlangs het gezelschapsspel van De Slimste Mens gespeeld. Het spel werkt gewoon met kaartjes en dit zorgde soms voor problemen of dingen die niet efficiënt verliepen. Nu ga ik met mijn app een oplossing bieden hiervoor. Zo komt er voor elke ronde een interface waardoor het gemakkelijk is om punten e.d. bij te houden. Daarnaast komt er ook een timer in om de tijd bij te houden.</w:t>
+        <w:br w:type="page"/>
+      </w:r>
+    </w:p>
+    <w:p/>
+    <w:p>
+      <w:pPr>
+        <w:rPr>
+          <w:b/>
+          <w:sz w:val="32"/>
+          <w:szCs w:val="32"/>
+        </w:rPr>
+      </w:pPr>
+      <w:r>
+        <w:rPr>
+          <w:b/>
+          <w:sz w:val="32"/>
+          <w:szCs w:val="32"/>
+        </w:rPr>
+        <w:t>Schermafbeeldingen</w:t>
+      </w:r>
+      <w:r>
+        <w:rPr>
+          <w:b/>
+          <w:sz w:val="32"/>
+          <w:szCs w:val="32"/>
+        </w:rPr>
+        <w:t>.</w:t>
+      </w:r>
+    </w:p>
+    <w:p>
+      <w:pPr>
+        <w:rPr>
+          <w:color w:val="808080" w:themeColor="background1" w:themeShade="80"/>
+        </w:rPr>
+      </w:pPr>
+      <w:r>
+        <w:rPr>
+          <w:color w:val="808080" w:themeColor="background1" w:themeShade="80"/>
+        </w:rPr>
+        <w:t>Timer</w:t>
+      </w:r>
+    </w:p>
+    <w:p>
+      <w:pPr>
+        <w:rPr>
+          <w:color w:val="808080" w:themeColor="background1" w:themeShade="80"/>
+        </w:rPr>
+      </w:pPr>
+      <w:r>
+        <w:rPr>
+          <w:noProof/>
+          <w:color w:val="808080" w:themeColor="background1" w:themeShade="80"/>
+        </w:rPr>
+        <w:drawing>
+          <wp:inline distT="0" distB="0" distL="0" distR="0">
+            <wp:extent cx="2157004" cy="3864334"/>
+            <wp:effectExtent l="0" t="0" r="0" b="3175"/>
+            <wp:docPr id="5" name="Afbeelding 5" descr="C:\Users\Robbert\AppData\Local\Microsoft\Windows\INetCache\Content.Word\timer.png"/>
+            <wp:cNvGraphicFramePr>
+              <a:graphicFrameLocks xmlns:a="http://schemas.openxmlformats.org/drawingml/2006/main" noChangeAspect="1"/>
+            </wp:cNvGraphicFramePr>
+            <a:graphic xmlns:a="http://schemas.openxmlformats.org/drawingml/2006/main">
+              <a:graphicData uri="http://schemas.openxmlformats.org/drawingml/2006/picture">
+                <pic:pic xmlns:pic="http://schemas.openxmlformats.org/drawingml/2006/picture">
+                  <pic:nvPicPr>
+                    <pic:cNvPr id="0" name="Picture 1" descr="C:\Users\Robbert\AppData\Local\Microsoft\Windows\INetCache\Content.Word\timer.png"/>
+                    <pic:cNvPicPr>
+                      <a:picLocks noChangeAspect="1" noChangeArrowheads="1"/>
+                    </pic:cNvPicPr>
+                  </pic:nvPicPr>
+                  <pic:blipFill>
+                    <a:blip r:embed="rId19" cstate="print">
+                      <a:extLst>
+                        <a:ext uri="{28A0092B-C50C-407E-A947-70E740481C1C}">
+                          <a14:useLocalDpi xmlns:a14="http://schemas.microsoft.com/office/drawing/2010/main" val="0"/>
+                        </a:ext>
+                      </a:extLst>
+                    </a:blip>
+                    <a:srcRect/>
+                    <a:stretch>
+                      <a:fillRect/>
+                    </a:stretch>
+                  </pic:blipFill>
+                  <pic:spPr bwMode="auto">
+                    <a:xfrm>
+                      <a:off x="0" y="0"/>
+                      <a:ext cx="2161479" cy="3872351"/>
+                    </a:xfrm>
+                    <a:prstGeom prst="rect">
+                      <a:avLst/>
+                    </a:prstGeom>
+                    <a:noFill/>
+                    <a:ln>
+                      <a:noFill/>
+                    </a:ln>
+                  </pic:spPr>
+                </pic:pic>
+              </a:graphicData>
+            </a:graphic>
+          </wp:inline>
+        </w:drawing>
+      </w:r>
+    </w:p>
+    <w:p>
+      <w:pPr>
+        <w:rPr>
+          <w:color w:val="808080" w:themeColor="background1" w:themeShade="80"/>
+        </w:rPr>
+      </w:pPr>
+      <w:r>
+        <w:rPr>
+          <w:color w:val="808080" w:themeColor="background1" w:themeShade="80"/>
+        </w:rPr>
+        <w:t>Open deur</w:t>
+      </w:r>
+    </w:p>
+    <w:p>
+      <w:pPr>
+        <w:rPr>
+          <w:color w:val="808080" w:themeColor="background1" w:themeShade="80"/>
+        </w:rPr>
+      </w:pPr>
+      <w:r>
+        <w:rPr>
+          <w:noProof/>
+          <w:color w:val="808080" w:themeColor="background1" w:themeShade="80"/>
+        </w:rPr>
+        <w:drawing>
+          <wp:inline distT="0" distB="0" distL="0" distR="0">
+            <wp:extent cx="1518700" cy="2682347"/>
+            <wp:effectExtent l="0" t="0" r="5715" b="3810"/>
+            <wp:docPr id="6" name="Afbeelding 6" descr="C:\Users\Robbert\AppData\Local\Microsoft\Windows\INetCache\Content.Word\opendeur1.png"/>
+            <wp:cNvGraphicFramePr>
+              <a:graphicFrameLocks xmlns:a="http://schemas.openxmlformats.org/drawingml/2006/main" noChangeAspect="1"/>
+            </wp:cNvGraphicFramePr>
+            <a:graphic xmlns:a="http://schemas.openxmlformats.org/drawingml/2006/main">
+              <a:graphicData uri="http://schemas.openxmlformats.org/drawingml/2006/picture">
+                <pic:pic xmlns:pic="http://schemas.openxmlformats.org/drawingml/2006/picture">
+                  <pic:nvPicPr>
+                    <pic:cNvPr id="0" name="Picture 2" descr="C:\Users\Robbert\AppData\Local\Microsoft\Windows\INetCache\Content.Word\opendeur1.png"/>
+                    <pic:cNvPicPr>
+                      <a:picLocks noChangeAspect="1" noChangeArrowheads="1"/>
+                    </pic:cNvPicPr>
+                  </pic:nvPicPr>
+                  <pic:blipFill>
+                    <a:blip r:embed="rId20" cstate="print">
+                      <a:extLst>
+                        <a:ext uri="{28A0092B-C50C-407E-A947-70E740481C1C}">
+                          <a14:useLocalDpi xmlns:a14="http://schemas.microsoft.com/office/drawing/2010/main" val="0"/>
+                        </a:ext>
+                      </a:extLst>
+                    </a:blip>
+                    <a:srcRect/>
+                    <a:stretch>
+                      <a:fillRect/>
+                    </a:stretch>
+                  </pic:blipFill>
+                  <pic:spPr bwMode="auto">
+                    <a:xfrm>
+                      <a:off x="0" y="0"/>
+                      <a:ext cx="1534816" cy="2710812"/>
+                    </a:xfrm>
+                    <a:prstGeom prst="rect">
+                      <a:avLst/>
+                    </a:prstGeom>
+                    <a:noFill/>
+                    <a:ln>
+                      <a:noFill/>
+                    </a:ln>
+                  </pic:spPr>
+                </pic:pic>
+              </a:graphicData>
+            </a:graphic>
+          </wp:inline>
+        </w:drawing>
+      </w:r>
+      <w:r>
+        <w:rPr>
+          <w:noProof/>
+          <w:color w:val="808080" w:themeColor="background1" w:themeShade="80"/>
+        </w:rPr>
+        <w:drawing>
+          <wp:inline distT="0" distB="0" distL="0" distR="0">
+            <wp:extent cx="1733384" cy="2724166"/>
+            <wp:effectExtent l="0" t="0" r="635" b="0"/>
+            <wp:docPr id="7" name="Afbeelding 7" descr="C:\Users\Robbert\AppData\Local\Microsoft\Windows\INetCache\Content.Word\opendeur2.png"/>
+            <wp:cNvGraphicFramePr>
+              <a:graphicFrameLocks xmlns:a="http://schemas.openxmlformats.org/drawingml/2006/main" noChangeAspect="1"/>
+            </wp:cNvGraphicFramePr>
+            <a:graphic xmlns:a="http://schemas.openxmlformats.org/drawingml/2006/main">
+              <a:graphicData uri="http://schemas.openxmlformats.org/drawingml/2006/picture">
+                <pic:pic xmlns:pic="http://schemas.openxmlformats.org/drawingml/2006/picture">
+                  <pic:nvPicPr>
+                    <pic:cNvPr id="0" name="Picture 3" descr="C:\Users\Robbert\AppData\Local\Microsoft\Windows\INetCache\Content.Word\opendeur2.png"/>
+                    <pic:cNvPicPr>
+                      <a:picLocks noChangeAspect="1" noChangeArrowheads="1"/>
+                    </pic:cNvPicPr>
+                  </pic:nvPicPr>
+                  <pic:blipFill>
+                    <a:blip r:embed="rId21" cstate="print">
+                      <a:extLst>
+                        <a:ext uri="{28A0092B-C50C-407E-A947-70E740481C1C}">
+                          <a14:useLocalDpi xmlns:a14="http://schemas.microsoft.com/office/drawing/2010/main" val="0"/>
+                        </a:ext>
+                      </a:extLst>
+                    </a:blip>
+                    <a:srcRect/>
+                    <a:stretch>
+                      <a:fillRect/>
+                    </a:stretch>
+                  </pic:blipFill>
+                  <pic:spPr bwMode="auto">
+                    <a:xfrm>
+                      <a:off x="0" y="0"/>
+                      <a:ext cx="1745055" cy="2742508"/>
+                    </a:xfrm>
+                    <a:prstGeom prst="rect">
+                      <a:avLst/>
+                    </a:prstGeom>
+                    <a:noFill/>
+                    <a:ln>
+                      <a:noFill/>
+                    </a:ln>
+                  </pic:spPr>
+                </pic:pic>
+              </a:graphicData>
+            </a:graphic>
+          </wp:inline>
+        </w:drawing>
+      </w:r>
+      <w:r>
+        <w:rPr>
+          <w:noProof/>
+          <w:color w:val="808080" w:themeColor="background1" w:themeShade="80"/>
+        </w:rPr>
+        <w:drawing>
+          <wp:inline distT="0" distB="0" distL="0" distR="0" wp14:anchorId="20451093" wp14:editId="1499A7CE">
+            <wp:extent cx="1558456" cy="2722340"/>
+            <wp:effectExtent l="0" t="0" r="3810" b="1905"/>
+            <wp:docPr id="8" name="Afbeelding 8" descr="C:\Users\Robbert\AppData\Local\Microsoft\Windows\INetCache\Content.Word\opendeur3.png"/>
+            <wp:cNvGraphicFramePr>
+              <a:graphicFrameLocks xmlns:a="http://schemas.openxmlformats.org/drawingml/2006/main" noChangeAspect="1"/>
+            </wp:cNvGraphicFramePr>
+            <a:graphic xmlns:a="http://schemas.openxmlformats.org/drawingml/2006/main">
+              <a:graphicData uri="http://schemas.openxmlformats.org/drawingml/2006/picture">
+                <pic:pic xmlns:pic="http://schemas.openxmlformats.org/drawingml/2006/picture">
+                  <pic:nvPicPr>
+                    <pic:cNvPr id="0" name="Picture 4" descr="C:\Users\Robbert\AppData\Local\Microsoft\Windows\INetCache\Content.Word\opendeur3.png"/>
+                    <pic:cNvPicPr>
+                      <a:picLocks noChangeAspect="1" noChangeArrowheads="1"/>
+                    </pic:cNvPicPr>
+                  </pic:nvPicPr>
+                  <pic:blipFill>
+                    <a:blip r:embed="rId22" cstate="print">
+                      <a:extLst>
+                        <a:ext uri="{28A0092B-C50C-407E-A947-70E740481C1C}">
+                          <a14:useLocalDpi xmlns:a14="http://schemas.microsoft.com/office/drawing/2010/main" val="0"/>
+                        </a:ext>
+                      </a:extLst>
+                    </a:blip>
+                    <a:srcRect/>
+                    <a:stretch>
+                      <a:fillRect/>
+                    </a:stretch>
+                  </pic:blipFill>
+                  <pic:spPr bwMode="auto">
+                    <a:xfrm>
+                      <a:off x="0" y="0"/>
+                      <a:ext cx="1574175" cy="2749798"/>
+                    </a:xfrm>
+                    <a:prstGeom prst="rect">
+                      <a:avLst/>
+                    </a:prstGeom>
+                    <a:noFill/>
+                    <a:ln>
+                      <a:noFill/>
+                    </a:ln>
+                  </pic:spPr>
+                </pic:pic>
+              </a:graphicData>
+            </a:graphic>
+          </wp:inline>
+        </w:drawing>
+      </w:r>
+    </w:p>
+    <w:p>
+      <w:pPr>
+        <w:rPr>
+          <w:color w:val="808080" w:themeColor="background1" w:themeShade="80"/>
+        </w:rPr>
+      </w:pPr>
+    </w:p>
+    <w:p>
+      <w:pPr>
+        <w:rPr>
+          <w:color w:val="808080" w:themeColor="background1" w:themeShade="80"/>
+        </w:rPr>
+      </w:pPr>
+      <w:r>
+        <w:rPr>
+          <w:color w:val="808080" w:themeColor="background1" w:themeShade="80"/>
+        </w:rPr>
+        <w:lastRenderedPageBreak/>
+        <w:t>Puzzel</w:t>
+      </w:r>
+    </w:p>
+    <w:p>
+      <w:pPr>
+        <w:rPr>
+          <w:color w:val="808080" w:themeColor="background1" w:themeShade="80"/>
+        </w:rPr>
+      </w:pPr>
+      <w:r>
+        <w:rPr>
+          <w:noProof/>
+          <w:color w:val="808080" w:themeColor="background1" w:themeShade="80"/>
+        </w:rPr>
+        <w:drawing>
+          <wp:inline distT="0" distB="0" distL="0" distR="0" wp14:anchorId="583EA955" wp14:editId="76F30E39">
+            <wp:extent cx="1512638" cy="2692704"/>
+            <wp:effectExtent l="0" t="0" r="0" b="0"/>
+            <wp:docPr id="11" name="Afbeelding 11" descr="C:\Users\Robbert\AppData\Local\Microsoft\Windows\INetCache\Content.Word\puzzel1.png"/>
+            <wp:cNvGraphicFramePr>
+              <a:graphicFrameLocks xmlns:a="http://schemas.openxmlformats.org/drawingml/2006/main" noChangeAspect="1"/>
+            </wp:cNvGraphicFramePr>
+            <a:graphic xmlns:a="http://schemas.openxmlformats.org/drawingml/2006/main">
+              <a:graphicData uri="http://schemas.openxmlformats.org/drawingml/2006/picture">
+                <pic:pic xmlns:pic="http://schemas.openxmlformats.org/drawingml/2006/picture">
+                  <pic:nvPicPr>
+                    <pic:cNvPr id="0" name="Picture 7" descr="C:\Users\Robbert\AppData\Local\Microsoft\Windows\INetCache\Content.Word\puzzel1.png"/>
+                    <pic:cNvPicPr>
+                      <a:picLocks noChangeAspect="1" noChangeArrowheads="1"/>
+                    </pic:cNvPicPr>
+                  </pic:nvPicPr>
+                  <pic:blipFill>
+                    <a:blip r:embed="rId23" cstate="print">
+                      <a:extLst>
+                        <a:ext uri="{28A0092B-C50C-407E-A947-70E740481C1C}">
+                          <a14:useLocalDpi xmlns:a14="http://schemas.microsoft.com/office/drawing/2010/main" val="0"/>
+                        </a:ext>
+                      </a:extLst>
+                    </a:blip>
+                    <a:srcRect/>
+                    <a:stretch>
+                      <a:fillRect/>
+                    </a:stretch>
+                  </pic:blipFill>
+                  <pic:spPr bwMode="auto">
+                    <a:xfrm>
+                      <a:off x="0" y="0"/>
+                      <a:ext cx="1522784" cy="2710766"/>
+                    </a:xfrm>
+                    <a:prstGeom prst="rect">
+                      <a:avLst/>
+                    </a:prstGeom>
+                    <a:noFill/>
+                    <a:ln>
+                      <a:noFill/>
+                    </a:ln>
+                  </pic:spPr>
+                </pic:pic>
+              </a:graphicData>
+            </a:graphic>
+          </wp:inline>
+        </w:drawing>
+      </w:r>
+      <w:r>
+        <w:rPr>
+          <w:noProof/>
+          <w:color w:val="808080" w:themeColor="background1" w:themeShade="80"/>
+        </w:rPr>
+        <w:drawing>
+          <wp:inline distT="0" distB="0" distL="0" distR="0" wp14:anchorId="3EA3C035" wp14:editId="2B1187CC">
+            <wp:extent cx="1486894" cy="2655317"/>
+            <wp:effectExtent l="0" t="0" r="0" b="0"/>
+            <wp:docPr id="9" name="Afbeelding 9" descr="C:\Users\Robbert\AppData\Local\Microsoft\Windows\INetCache\Content.Word\puzzel2.png"/>
+            <wp:cNvGraphicFramePr>
+              <a:graphicFrameLocks xmlns:a="http://schemas.openxmlformats.org/drawingml/2006/main" noChangeAspect="1"/>
+            </wp:cNvGraphicFramePr>
+            <a:graphic xmlns:a="http://schemas.openxmlformats.org/drawingml/2006/main">
+              <a:graphicData uri="http://schemas.openxmlformats.org/drawingml/2006/picture">
+                <pic:pic xmlns:pic="http://schemas.openxmlformats.org/drawingml/2006/picture">
+                  <pic:nvPicPr>
+                    <pic:cNvPr id="0" name="Picture 5" descr="C:\Users\Robbert\AppData\Local\Microsoft\Windows\INetCache\Content.Word\puzzel2.png"/>
+                    <pic:cNvPicPr>
+                      <a:picLocks noChangeAspect="1" noChangeArrowheads="1"/>
+                    </pic:cNvPicPr>
+                  </pic:nvPicPr>
+                  <pic:blipFill>
+                    <a:blip r:embed="rId24" cstate="print">
+                      <a:extLst>
+                        <a:ext uri="{28A0092B-C50C-407E-A947-70E740481C1C}">
+                          <a14:useLocalDpi xmlns:a14="http://schemas.microsoft.com/office/drawing/2010/main" val="0"/>
+                        </a:ext>
+                      </a:extLst>
+                    </a:blip>
+                    <a:srcRect/>
+                    <a:stretch>
+                      <a:fillRect/>
+                    </a:stretch>
+                  </pic:blipFill>
+                  <pic:spPr bwMode="auto">
+                    <a:xfrm>
+                      <a:off x="0" y="0"/>
+                      <a:ext cx="1490770" cy="2662239"/>
+                    </a:xfrm>
+                    <a:prstGeom prst="rect">
+                      <a:avLst/>
+                    </a:prstGeom>
+                    <a:noFill/>
+                    <a:ln>
+                      <a:noFill/>
+                    </a:ln>
+                  </pic:spPr>
+                </pic:pic>
+              </a:graphicData>
+            </a:graphic>
+          </wp:inline>
+        </w:drawing>
+      </w:r>
+      <w:r>
+        <w:rPr>
+          <w:noProof/>
+          <w:color w:val="808080" w:themeColor="background1" w:themeShade="80"/>
+        </w:rPr>
+        <w:drawing>
+          <wp:inline distT="0" distB="0" distL="0" distR="0" wp14:anchorId="15A4C098" wp14:editId="6C7D4B1A">
+            <wp:extent cx="1514924" cy="2679733"/>
+            <wp:effectExtent l="0" t="0" r="9525" b="6350"/>
+            <wp:docPr id="10" name="Afbeelding 10" descr="C:\Users\Robbert\AppData\Local\Microsoft\Windows\INetCache\Content.Word\puzzel3.png"/>
+            <wp:cNvGraphicFramePr>
+              <a:graphicFrameLocks xmlns:a="http://schemas.openxmlformats.org/drawingml/2006/main" noChangeAspect="1"/>
+            </wp:cNvGraphicFramePr>
+            <a:graphic xmlns:a="http://schemas.openxmlformats.org/drawingml/2006/main">
+              <a:graphicData uri="http://schemas.openxmlformats.org/drawingml/2006/picture">
+                <pic:pic xmlns:pic="http://schemas.openxmlformats.org/drawingml/2006/picture">
+                  <pic:nvPicPr>
+                    <pic:cNvPr id="0" name="Picture 6" descr="C:\Users\Robbert\AppData\Local\Microsoft\Windows\INetCache\Content.Word\puzzel3.png"/>
+                    <pic:cNvPicPr>
+                      <a:picLocks noChangeAspect="1" noChangeArrowheads="1"/>
+                    </pic:cNvPicPr>
+                  </pic:nvPicPr>
+                  <pic:blipFill>
+                    <a:blip r:embed="rId25" cstate="print">
+                      <a:extLst>
+                        <a:ext uri="{28A0092B-C50C-407E-A947-70E740481C1C}">
+                          <a14:useLocalDpi xmlns:a14="http://schemas.microsoft.com/office/drawing/2010/main" val="0"/>
+                        </a:ext>
+                      </a:extLst>
+                    </a:blip>
+                    <a:srcRect/>
+                    <a:stretch>
+                      <a:fillRect/>
+                    </a:stretch>
+                  </pic:blipFill>
+                  <pic:spPr bwMode="auto">
+                    <a:xfrm>
+                      <a:off x="0" y="0"/>
+                      <a:ext cx="1526552" cy="2700302"/>
+                    </a:xfrm>
+                    <a:prstGeom prst="rect">
+                      <a:avLst/>
+                    </a:prstGeom>
+                    <a:noFill/>
+                    <a:ln>
+                      <a:noFill/>
+                    </a:ln>
+                  </pic:spPr>
+                </pic:pic>
+              </a:graphicData>
+            </a:graphic>
+          </wp:inline>
+        </w:drawing>
+      </w:r>
+    </w:p>
+    <w:p>
+      <w:pPr>
+        <w:rPr>
+          <w:color w:val="808080" w:themeColor="background1" w:themeShade="80"/>
+        </w:rPr>
+      </w:pPr>
+      <w:r>
+        <w:rPr>
+          <w:color w:val="808080" w:themeColor="background1" w:themeShade="80"/>
+        </w:rPr>
+        <w:t>Ingelijst</w:t>
+      </w:r>
+    </w:p>
+    <w:p>
+      <w:pPr>
+        <w:rPr>
+          <w:color w:val="808080" w:themeColor="background1" w:themeShade="80"/>
+        </w:rPr>
+      </w:pPr>
+      <w:r>
+        <w:rPr>
+          <w:noProof/>
+          <w:color w:val="808080" w:themeColor="background1" w:themeShade="80"/>
+        </w:rPr>
+        <w:drawing>
+          <wp:inline distT="0" distB="0" distL="0" distR="0" wp14:anchorId="71B36611" wp14:editId="0A5F998F">
+            <wp:extent cx="1590261" cy="2839911"/>
+            <wp:effectExtent l="0" t="0" r="0" b="0"/>
+            <wp:docPr id="14" name="Afbeelding 14" descr="C:\Users\Robbert\AppData\Local\Microsoft\Windows\INetCache\Content.Word\ingelijst1.png"/>
+            <wp:cNvGraphicFramePr>
+              <a:graphicFrameLocks xmlns:a="http://schemas.openxmlformats.org/drawingml/2006/main" noChangeAspect="1"/>
+            </wp:cNvGraphicFramePr>
+            <a:graphic xmlns:a="http://schemas.openxmlformats.org/drawingml/2006/main">
+              <a:graphicData uri="http://schemas.openxmlformats.org/drawingml/2006/picture">
+                <pic:pic xmlns:pic="http://schemas.openxmlformats.org/drawingml/2006/picture">
+                  <pic:nvPicPr>
+                    <pic:cNvPr id="0" name="Picture 10" descr="C:\Users\Robbert\AppData\Local\Microsoft\Windows\INetCache\Content.Word\ingelijst1.png"/>
+                    <pic:cNvPicPr>
+                      <a:picLocks noChangeAspect="1" noChangeArrowheads="1"/>
+                    </pic:cNvPicPr>
+                  </pic:nvPicPr>
+                  <pic:blipFill>
+                    <a:blip r:embed="rId26" cstate="print">
+                      <a:extLst>
+                        <a:ext uri="{28A0092B-C50C-407E-A947-70E740481C1C}">
+                          <a14:useLocalDpi xmlns:a14="http://schemas.microsoft.com/office/drawing/2010/main" val="0"/>
+                        </a:ext>
+                      </a:extLst>
+                    </a:blip>
+                    <a:srcRect/>
+                    <a:stretch>
+                      <a:fillRect/>
+                    </a:stretch>
+                  </pic:blipFill>
+                  <pic:spPr bwMode="auto">
+                    <a:xfrm>
+                      <a:off x="0" y="0"/>
+                      <a:ext cx="1598796" cy="2855153"/>
+                    </a:xfrm>
+                    <a:prstGeom prst="rect">
+                      <a:avLst/>
+                    </a:prstGeom>
+                    <a:noFill/>
+                    <a:ln>
+                      <a:noFill/>
+                    </a:ln>
+                  </pic:spPr>
+                </pic:pic>
+              </a:graphicData>
+            </a:graphic>
+          </wp:inline>
+        </w:drawing>
+      </w:r>
+      <w:r>
+        <w:rPr>
+          <w:noProof/>
+          <w:color w:val="808080" w:themeColor="background1" w:themeShade="80"/>
+        </w:rPr>
+        <w:drawing>
+          <wp:inline distT="0" distB="0" distL="0" distR="0" wp14:anchorId="48243008" wp14:editId="2F53746E">
+            <wp:extent cx="1603407" cy="2836252"/>
+            <wp:effectExtent l="0" t="0" r="0" b="2540"/>
+            <wp:docPr id="12" name="Afbeelding 12" descr="C:\Users\Robbert\AppData\Local\Microsoft\Windows\INetCache\Content.Word\ingelijst2.png"/>
+            <wp:cNvGraphicFramePr>
+              <a:graphicFrameLocks xmlns:a="http://schemas.openxmlformats.org/drawingml/2006/main" noChangeAspect="1"/>
+            </wp:cNvGraphicFramePr>
+            <a:graphic xmlns:a="http://schemas.openxmlformats.org/drawingml/2006/main">
+              <a:graphicData uri="http://schemas.openxmlformats.org/drawingml/2006/picture">
+                <pic:pic xmlns:pic="http://schemas.openxmlformats.org/drawingml/2006/picture">
+                  <pic:nvPicPr>
+                    <pic:cNvPr id="0" name="Picture 8" descr="C:\Users\Robbert\AppData\Local\Microsoft\Windows\INetCache\Content.Word\ingelijst2.png"/>
+                    <pic:cNvPicPr>
+                      <a:picLocks noChangeAspect="1" noChangeArrowheads="1"/>
+                    </pic:cNvPicPr>
+                  </pic:nvPicPr>
+                  <pic:blipFill>
+                    <a:blip r:embed="rId27" cstate="print">
+                      <a:extLst>
+                        <a:ext uri="{28A0092B-C50C-407E-A947-70E740481C1C}">
+                          <a14:useLocalDpi xmlns:a14="http://schemas.microsoft.com/office/drawing/2010/main" val="0"/>
+                        </a:ext>
+                      </a:extLst>
+                    </a:blip>
+                    <a:srcRect/>
+                    <a:stretch>
+                      <a:fillRect/>
+                    </a:stretch>
+                  </pic:blipFill>
+                  <pic:spPr bwMode="auto">
+                    <a:xfrm>
+                      <a:off x="0" y="0"/>
+                      <a:ext cx="1614966" cy="2856699"/>
+                    </a:xfrm>
+                    <a:prstGeom prst="rect">
+                      <a:avLst/>
+                    </a:prstGeom>
+                    <a:noFill/>
+                    <a:ln>
+                      <a:noFill/>
+                    </a:ln>
+                  </pic:spPr>
+                </pic:pic>
+              </a:graphicData>
+            </a:graphic>
+          </wp:inline>
+        </w:drawing>
+      </w:r>
+      <w:r>
+        <w:rPr>
+          <w:noProof/>
+          <w:color w:val="808080" w:themeColor="background1" w:themeShade="80"/>
+        </w:rPr>
+        <w:drawing>
+          <wp:inline distT="0" distB="0" distL="0" distR="0" wp14:anchorId="5B745328" wp14:editId="18A71EFE">
+            <wp:extent cx="1598213" cy="2813908"/>
+            <wp:effectExtent l="0" t="0" r="2540" b="5715"/>
+            <wp:docPr id="13" name="Afbeelding 13" descr="C:\Users\Robbert\AppData\Local\Microsoft\Windows\INetCache\Content.Word\ingelijst3.png"/>
+            <wp:cNvGraphicFramePr>
+              <a:graphicFrameLocks xmlns:a="http://schemas.openxmlformats.org/drawingml/2006/main" noChangeAspect="1"/>
+            </wp:cNvGraphicFramePr>
+            <a:graphic xmlns:a="http://schemas.openxmlformats.org/drawingml/2006/main">
+              <a:graphicData uri="http://schemas.openxmlformats.org/drawingml/2006/picture">
+                <pic:pic xmlns:pic="http://schemas.openxmlformats.org/drawingml/2006/picture">
+                  <pic:nvPicPr>
+                    <pic:cNvPr id="0" name="Picture 9" descr="C:\Users\Robbert\AppData\Local\Microsoft\Windows\INetCache\Content.Word\ingelijst3.png"/>
+                    <pic:cNvPicPr>
+                      <a:picLocks noChangeAspect="1" noChangeArrowheads="1"/>
+                    </pic:cNvPicPr>
+                  </pic:nvPicPr>
+                  <pic:blipFill>
+                    <a:blip r:embed="rId28" cstate="print">
+                      <a:extLst>
+                        <a:ext uri="{28A0092B-C50C-407E-A947-70E740481C1C}">
+                          <a14:useLocalDpi xmlns:a14="http://schemas.microsoft.com/office/drawing/2010/main" val="0"/>
+                        </a:ext>
+                      </a:extLst>
+                    </a:blip>
+                    <a:srcRect/>
+                    <a:stretch>
+                      <a:fillRect/>
+                    </a:stretch>
+                  </pic:blipFill>
+                  <pic:spPr bwMode="auto">
+                    <a:xfrm>
+                      <a:off x="0" y="0"/>
+                      <a:ext cx="1602611" cy="2821651"/>
+                    </a:xfrm>
+                    <a:prstGeom prst="rect">
+                      <a:avLst/>
+                    </a:prstGeom>
+                    <a:noFill/>
+                    <a:ln>
+                      <a:noFill/>
+                    </a:ln>
+                  </pic:spPr>
+                </pic:pic>
+              </a:graphicData>
+            </a:graphic>
+          </wp:inline>
+        </w:drawing>
+      </w:r>
+    </w:p>
+    <w:p>
+      <w:pPr>
+        <w:rPr>
+          <w:color w:val="808080" w:themeColor="background1" w:themeShade="80"/>
+        </w:rPr>
+      </w:pPr>
+    </w:p>
+    <w:p>
+      <w:pPr>
+        <w:rPr>
+          <w:color w:val="808080" w:themeColor="background1" w:themeShade="80"/>
+        </w:rPr>
+      </w:pPr>
+      <w:r>
+        <w:rPr>
+          <w:color w:val="808080" w:themeColor="background1" w:themeShade="80"/>
+        </w:rPr>
+        <w:br w:type="page"/>
+      </w:r>
+    </w:p>
+    <w:p>
+      <w:pPr>
+        <w:rPr>
+          <w:color w:val="808080" w:themeColor="background1" w:themeShade="80"/>
+        </w:rPr>
+      </w:pPr>
+      <w:r>
+        <w:rPr>
+          <w:color w:val="808080" w:themeColor="background1" w:themeShade="80"/>
+        </w:rPr>
+        <w:lastRenderedPageBreak/>
+        <w:t>Instellingen</w:t>
+      </w:r>
+    </w:p>
+    <w:p>
+      <w:pPr>
+        <w:rPr>
+          <w:color w:val="808080" w:themeColor="background1" w:themeShade="80"/>
+        </w:rPr>
+      </w:pPr>
+      <w:r>
+        <w:rPr>
+          <w:noProof/>
+          <w:color w:val="808080" w:themeColor="background1" w:themeShade="80"/>
+        </w:rPr>
+        <w:drawing>
+          <wp:inline distT="0" distB="0" distL="0" distR="0" wp14:anchorId="62F6F8A7" wp14:editId="37AE1AFA">
+            <wp:extent cx="1804946" cy="3061821"/>
+            <wp:effectExtent l="0" t="0" r="5080" b="5715"/>
+            <wp:docPr id="15" name="Afbeelding 15" descr="C:\Users\Robbert\AppData\Local\Microsoft\Windows\INetCache\Content.Word\instellingen.png"/>
+            <wp:cNvGraphicFramePr>
+              <a:graphicFrameLocks xmlns:a="http://schemas.openxmlformats.org/drawingml/2006/main" noChangeAspect="1"/>
+            </wp:cNvGraphicFramePr>
+            <a:graphic xmlns:a="http://schemas.openxmlformats.org/drawingml/2006/main">
+              <a:graphicData uri="http://schemas.openxmlformats.org/drawingml/2006/picture">
+                <pic:pic xmlns:pic="http://schemas.openxmlformats.org/drawingml/2006/picture">
+                  <pic:nvPicPr>
+                    <pic:cNvPr id="0" name="Picture 11" descr="C:\Users\Robbert\AppData\Local\Microsoft\Windows\INetCache\Content.Word\instellingen.png"/>
+                    <pic:cNvPicPr>
+                      <a:picLocks noChangeAspect="1" noChangeArrowheads="1"/>
+                    </pic:cNvPicPr>
+                  </pic:nvPicPr>
+                  <pic:blipFill>
+                    <a:blip r:embed="rId29" cstate="print">
+                      <a:extLst>
+                        <a:ext uri="{28A0092B-C50C-407E-A947-70E740481C1C}">
+                          <a14:useLocalDpi xmlns:a14="http://schemas.microsoft.com/office/drawing/2010/main" val="0"/>
+                        </a:ext>
+                      </a:extLst>
+                    </a:blip>
+                    <a:srcRect/>
+                    <a:stretch>
+                      <a:fillRect/>
+                    </a:stretch>
+                  </pic:blipFill>
+                  <pic:spPr bwMode="auto">
+                    <a:xfrm>
+                      <a:off x="0" y="0"/>
+                      <a:ext cx="1815456" cy="3079649"/>
+                    </a:xfrm>
+                    <a:prstGeom prst="rect">
+                      <a:avLst/>
+                    </a:prstGeom>
+                    <a:noFill/>
+                    <a:ln>
+                      <a:noFill/>
+                    </a:ln>
+                  </pic:spPr>
+                </pic:pic>
+              </a:graphicData>
+            </a:graphic>
+          </wp:inline>
+        </w:drawing>
+      </w:r>
+    </w:p>
+    <w:p>
+      <w:pPr>
+        <w:rPr>
+          <w:color w:val="808080" w:themeColor="background1" w:themeShade="80"/>
+        </w:rPr>
+      </w:pPr>
+      <w:r>
+        <w:rPr>
+          <w:color w:val="808080" w:themeColor="background1" w:themeShade="80"/>
+        </w:rPr>
+        <w:t>Info</w:t>
+      </w:r>
+    </w:p>
+    <w:p>
+      <w:pPr>
+        <w:rPr>
+          <w:color w:val="808080" w:themeColor="background1" w:themeShade="80"/>
+        </w:rPr>
+      </w:pPr>
+      <w:r>
+        <w:rPr>
+          <w:noProof/>
+          <w:color w:val="808080" w:themeColor="background1" w:themeShade="80"/>
+        </w:rPr>
+        <w:drawing>
+          <wp:inline distT="0" distB="0" distL="0" distR="0">
+            <wp:extent cx="1900362" cy="3222932"/>
+            <wp:effectExtent l="0" t="0" r="5080" b="0"/>
+            <wp:docPr id="16" name="Afbeelding 16" descr="C:\Users\Robbert\AppData\Local\Microsoft\Windows\INetCache\Content.Word\info.png"/>
+            <wp:cNvGraphicFramePr>
+              <a:graphicFrameLocks xmlns:a="http://schemas.openxmlformats.org/drawingml/2006/main" noChangeAspect="1"/>
+            </wp:cNvGraphicFramePr>
+            <a:graphic xmlns:a="http://schemas.openxmlformats.org/drawingml/2006/main">
+              <a:graphicData uri="http://schemas.openxmlformats.org/drawingml/2006/picture">
+                <pic:pic xmlns:pic="http://schemas.openxmlformats.org/drawingml/2006/picture">
+                  <pic:nvPicPr>
+                    <pic:cNvPr id="0" name="Picture 12" descr="C:\Users\Robbert\AppData\Local\Microsoft\Windows\INetCache\Content.Word\info.png"/>
+                    <pic:cNvPicPr>
+                      <a:picLocks noChangeAspect="1" noChangeArrowheads="1"/>
+                    </pic:cNvPicPr>
+                  </pic:nvPicPr>
+                  <pic:blipFill>
+                    <a:blip r:embed="rId30" cstate="print">
+                      <a:extLst>
+                        <a:ext uri="{28A0092B-C50C-407E-A947-70E740481C1C}">
+                          <a14:useLocalDpi xmlns:a14="http://schemas.microsoft.com/office/drawing/2010/main" val="0"/>
+                        </a:ext>
+                      </a:extLst>
+                    </a:blip>
+                    <a:srcRect/>
+                    <a:stretch>
+                      <a:fillRect/>
+                    </a:stretch>
+                  </pic:blipFill>
+                  <pic:spPr bwMode="auto">
+                    <a:xfrm>
+                      <a:off x="0" y="0"/>
+                      <a:ext cx="1910242" cy="3239689"/>
+                    </a:xfrm>
+                    <a:prstGeom prst="rect">
+                      <a:avLst/>
+                    </a:prstGeom>
+                    <a:noFill/>
+                    <a:ln>
+                      <a:noFill/>
+                    </a:ln>
+                  </pic:spPr>
+                </pic:pic>
+              </a:graphicData>
+            </a:graphic>
+          </wp:inline>
+        </w:drawing>
+      </w:r>
+    </w:p>
+    <w:p>
+      <w:pPr>
+        <w:rPr>
+          <w:color w:val="808080" w:themeColor="background1" w:themeShade="80"/>
+        </w:rPr>
+      </w:pPr>
+    </w:p>
+    <w:p>
+      <w:pPr>
+        <w:rPr>
+          <w:color w:val="808080" w:themeColor="background1" w:themeShade="80"/>
+        </w:rPr>
+      </w:pPr>
+    </w:p>
+    <w:p>
+      <w:pPr>
+        <w:rPr>
+          <w:color w:val="808080" w:themeColor="background1" w:themeShade="80"/>
+        </w:rPr>
+      </w:pPr>
+    </w:p>
+    <w:p>
+      <w:pPr>
+        <w:rPr>
+          <w:color w:val="808080" w:themeColor="background1" w:themeShade="80"/>
+        </w:rPr>
+      </w:pPr>
+    </w:p>
+    <w:p>
+      <w:pPr>
+        <w:rPr>
+          <w:b/>
+          <w:sz w:val="32"/>
+          <w:szCs w:val="32"/>
+        </w:rPr>
+      </w:pPr>
+      <w:r>
+        <w:rPr>
+          <w:b/>
+          <w:sz w:val="32"/>
+          <w:szCs w:val="32"/>
+        </w:rPr>
+        <w:lastRenderedPageBreak/>
+        <w:t>Opsomming g</w:t>
+      </w:r>
+      <w:r>
+        <w:rPr>
+          <w:b/>
+          <w:sz w:val="32"/>
+          <w:szCs w:val="32"/>
+        </w:rPr>
+        <w:t xml:space="preserve">ebruikte </w:t>
+      </w:r>
+      <w:proofErr w:type="spellStart"/>
+      <w:r>
+        <w:rPr>
+          <w:b/>
+          <w:sz w:val="32"/>
+          <w:szCs w:val="32"/>
+        </w:rPr>
+        <w:t>Cordova</w:t>
+      </w:r>
+      <w:proofErr w:type="spellEnd"/>
+      <w:r>
+        <w:rPr>
+          <w:b/>
+          <w:sz w:val="32"/>
+          <w:szCs w:val="32"/>
+        </w:rPr>
+        <w:t xml:space="preserve"> </w:t>
+      </w:r>
+      <w:r>
+        <w:rPr>
+          <w:b/>
+          <w:sz w:val="32"/>
+          <w:szCs w:val="32"/>
+        </w:rPr>
+        <w:t>plug-ins</w:t>
+      </w:r>
+      <w:r>
+        <w:rPr>
+          <w:b/>
+          <w:sz w:val="32"/>
+          <w:szCs w:val="32"/>
+        </w:rPr>
+        <w:t>.</w:t>
+      </w:r>
+    </w:p>
+    <w:p>
+      <w:pPr>
+        <w:rPr>
+          <w:color w:val="808080" w:themeColor="background1" w:themeShade="80"/>
+        </w:rPr>
+      </w:pPr>
+      <w:r>
+        <w:rPr>
+          <w:color w:val="808080" w:themeColor="background1" w:themeShade="80"/>
+        </w:rPr>
+        <w:t>-</w:t>
+      </w:r>
+      <w:proofErr w:type="spellStart"/>
+      <w:r>
+        <w:rPr>
+          <w:color w:val="808080" w:themeColor="background1" w:themeShade="80"/>
+        </w:rPr>
+        <w:t>vibrate</w:t>
+      </w:r>
+      <w:proofErr w:type="spellEnd"/>
+      <w:r>
+        <w:rPr>
+          <w:color w:val="808080" w:themeColor="background1" w:themeShade="80"/>
+        </w:rPr>
+        <w:t>: om te trillen als de timer op 0 springt</w:t>
+      </w:r>
+    </w:p>
+    <w:p>
+      <w:pPr>
+        <w:rPr>
+          <w:color w:val="808080" w:themeColor="background1" w:themeShade="80"/>
+        </w:rPr>
+      </w:pPr>
+      <w:r>
+        <w:rPr>
+          <w:color w:val="808080" w:themeColor="background1" w:themeShade="80"/>
+        </w:rPr>
+        <w:t xml:space="preserve">-media: introsound spelen (deze werkt niet op </w:t>
+      </w:r>
+      <w:proofErr w:type="spellStart"/>
+      <w:r>
+        <w:rPr>
+          <w:color w:val="808080" w:themeColor="background1" w:themeShade="80"/>
+        </w:rPr>
+        <w:t>android</w:t>
+      </w:r>
+      <w:proofErr w:type="spellEnd"/>
+      <w:r>
+        <w:rPr>
+          <w:color w:val="808080" w:themeColor="background1" w:themeShade="80"/>
+        </w:rPr>
+        <w:t xml:space="preserve"> maar wel in browser?)</w:t>
       </w:r>
       <w:bookmarkStart w:id="0" w:name="_GoBack"/>
       <w:bookmarkEnd w:id="0"/>
-      <w:r>
-        <w:t xml:space="preserve"> </w:t>
-      </w:r>
-      <w:r>
+    </w:p>
+    <w:p>
+      <w:pPr>
+        <w:rPr>
+          <w:color w:val="808080" w:themeColor="background1" w:themeShade="80"/>
+        </w:rPr>
+      </w:pPr>
+    </w:p>
+    <w:p>
+      <w:pPr>
         <w:rPr>
           <w:b/>
           <w:sz w:val="32"/>
           <w:szCs w:val="32"/>
         </w:rPr>
-        <w:br w:type="page"/>
-      </w:r>
-    </w:p>
-    <w:p/>
-    <w:p>
-      <w:pPr>
+      </w:pPr>
+      <w:r>
         <w:rPr>
           <w:b/>
           <w:sz w:val="32"/>
           <w:szCs w:val="32"/>
         </w:rPr>
-      </w:pPr>
-      <w:r>
+        <w:t>Bijlage.</w:t>
+      </w:r>
+    </w:p>
+    <w:p>
+      <w:pPr>
+        <w:rPr>
+          <w:color w:val="808080" w:themeColor="background1" w:themeShade="80"/>
+        </w:rPr>
+      </w:pPr>
+      <w:r>
+        <w:rPr>
+          <w:color w:val="808080" w:themeColor="background1" w:themeShade="80"/>
+        </w:rPr>
+        <w:t>Voeg de broncode van elk document (HTML, CSS, eigen JS, … ) toe als bijlage.</w:t>
+      </w:r>
+    </w:p>
+    <w:p>
+      <w:pPr>
+        <w:rPr>
+          <w:color w:val="808080" w:themeColor="background1" w:themeShade="80"/>
+        </w:rPr>
+      </w:pPr>
+    </w:p>
+    <w:p>
+      <w:pPr>
+        <w:contextualSpacing/>
+      </w:pPr>
+    </w:p>
+    <w:p>
+      <w:pPr>
         <w:rPr>
           <w:b/>
           <w:sz w:val="32"/>
           <w:szCs w:val="32"/>
         </w:rPr>
-        <w:t>Schermafbeeldingen</w:t>
-      </w:r>
-      <w:r>
-        <w:rPr>
-          <w:b/>
-          <w:sz w:val="32"/>
-          <w:szCs w:val="32"/>
-        </w:rPr>
-        <w:t>.</w:t>
-      </w:r>
-    </w:p>
-    <w:p>
-      <w:pPr>
-        <w:rPr>
-          <w:color w:val="808080" w:themeColor="background1" w:themeShade="80"/>
-        </w:rPr>
-      </w:pPr>
-      <w:r>
-        <w:rPr>
-          <w:color w:val="808080" w:themeColor="background1" w:themeShade="80"/>
-        </w:rPr>
-        <w:t>Plaats hier een schermafbeelding van elk tabblad.</w:t>
-      </w:r>
-    </w:p>
-    <w:p>
-      <w:pPr>
-        <w:rPr>
-          <w:color w:val="808080" w:themeColor="background1" w:themeShade="80"/>
-        </w:rPr>
-      </w:pPr>
-    </w:p>
-    <w:p>
-      <w:pPr>
-        <w:rPr>
-          <w:b/>
-          <w:sz w:val="32"/>
-          <w:szCs w:val="32"/>
-        </w:rPr>
-      </w:pPr>
-      <w:r>
-        <w:rPr>
-          <w:b/>
-          <w:sz w:val="32"/>
-          <w:szCs w:val="32"/>
-        </w:rPr>
-        <w:t>Opsomming g</w:t>
-      </w:r>
-      <w:r>
-        <w:rPr>
-          <w:b/>
-          <w:sz w:val="32"/>
-          <w:szCs w:val="32"/>
-        </w:rPr>
-        <w:t xml:space="preserve">ebruikte </w:t>
-      </w:r>
-      <w:proofErr w:type="spellStart"/>
-      <w:r>
-        <w:rPr>
-          <w:b/>
-          <w:sz w:val="32"/>
-          <w:szCs w:val="32"/>
-        </w:rPr>
-        <w:t>Cordova</w:t>
-      </w:r>
-      <w:proofErr w:type="spellEnd"/>
-      <w:r>
-        <w:rPr>
-          <w:b/>
-          <w:sz w:val="32"/>
-          <w:szCs w:val="32"/>
-        </w:rPr>
-        <w:t xml:space="preserve"> </w:t>
-      </w:r>
-      <w:r>
-        <w:rPr>
-          <w:b/>
-          <w:sz w:val="32"/>
-          <w:szCs w:val="32"/>
-        </w:rPr>
-        <w:t>plug-ins</w:t>
-      </w:r>
-      <w:r>
-        <w:rPr>
-          <w:b/>
-          <w:sz w:val="32"/>
-          <w:szCs w:val="32"/>
-        </w:rPr>
-        <w:t>.</w:t>
-      </w:r>
-    </w:p>
-    <w:p>
-      <w:pPr>
-        <w:rPr>
-          <w:color w:val="808080" w:themeColor="background1" w:themeShade="80"/>
-        </w:rPr>
-      </w:pPr>
-      <w:r>
-        <w:rPr>
-          <w:color w:val="808080" w:themeColor="background1" w:themeShade="80"/>
-        </w:rPr>
-        <w:t>Beschrijf hier welke plug-ins je gebruikt en waarom je deze nodig hebt.</w:t>
-      </w:r>
-    </w:p>
-    <w:p>
-      <w:pPr>
-        <w:rPr>
-          <w:color w:val="808080" w:themeColor="background1" w:themeShade="80"/>
-        </w:rPr>
-      </w:pPr>
-    </w:p>
-    <w:p>
-      <w:pPr>
-        <w:rPr>
-          <w:b/>
-          <w:sz w:val="32"/>
-          <w:szCs w:val="32"/>
-        </w:rPr>
-      </w:pPr>
-      <w:r>
-        <w:rPr>
-          <w:b/>
-          <w:sz w:val="32"/>
-          <w:szCs w:val="32"/>
-        </w:rPr>
-        <w:t>Bijlage.</w:t>
-      </w:r>
-    </w:p>
-    <w:p>
-      <w:pPr>
-        <w:rPr>
-          <w:color w:val="808080" w:themeColor="background1" w:themeShade="80"/>
-        </w:rPr>
-      </w:pPr>
-      <w:r>
-        <w:rPr>
-          <w:color w:val="808080" w:themeColor="background1" w:themeShade="80"/>
-        </w:rPr>
-        <w:t>Voeg de broncode van elk document (HTML, CSS, eigen JS, … ) toe als bijlage.</w:t>
-      </w:r>
-    </w:p>
-    <w:p>
-      <w:pPr>
-        <w:rPr>
-          <w:color w:val="808080" w:themeColor="background1" w:themeShade="80"/>
-        </w:rPr>
-      </w:pPr>
-    </w:p>
-    <w:p>
-      <w:pPr>
-        <w:contextualSpacing/>
-      </w:pPr>
-    </w:p>
-    <w:p>
-      <w:pPr>
-        <w:rPr>
-          <w:b/>
-          <w:sz w:val="32"/>
-          <w:szCs w:val="32"/>
-        </w:rPr>
       </w:pPr>
     </w:p>
     <w:sectPr>
-      <w:headerReference w:type="default" r:id="rId19"/>
-      <w:footerReference w:type="default" r:id="rId20"/>
+      <w:headerReference w:type="default" r:id="rId31"/>
+      <w:footerReference w:type="default" r:id="rId32"/>
       <w:pgSz w:w="11906" w:h="16838"/>
       <w:pgMar w:top="1417" w:right="1417" w:bottom="1417" w:left="1417" w:header="708" w:footer="708" w:gutter="0"/>
       <w:cols w:space="708"/>
@@ -3017,7 +3852,7 @@
                                   <w:color w:val="C0504D" w:themeColor="accent2"/>
                                   <w:lang w:val="nl-NL"/>
                                 </w:rPr>
-                                <w:t>5</w:t>
+                                <w:t>6</w:t>
                               </w:r>
                               <w:r>
                                 <w:rPr>
@@ -3073,7 +3908,7 @@
                             <w:color w:val="C0504D" w:themeColor="accent2"/>
                             <w:lang w:val="nl-NL"/>
                           </w:rPr>
-                          <w:t>5</w:t>
+                          <w:t>6</w:t>
                         </w:r>
                         <w:r>
                           <w:rPr>
@@ -3156,21 +3991,11 @@
         <w:placeholder>
           <w:docPart w:val="F4D2020536D645598C8F5357EFEAF730"/>
         </w:placeholder>
-        <w:showingPlcHdr/>
       </w:sdtPr>
       <w:sdtEndPr/>
       <w:sdtContent>
         <w:r>
-          <w:rPr>
-            <w:rStyle w:val="Tekstvantijdelijkeaanduiding"/>
-          </w:rPr>
-          <w:t>Klik hier</w:t>
-        </w:r>
-        <w:r>
-          <w:rPr>
-            <w:rStyle w:val="Tekstvantijdelijkeaanduiding"/>
-          </w:rPr>
-          <w:t>.</w:t>
+          <w:t>De Slimste Mens app</w:t>
         </w:r>
       </w:sdtContent>
     </w:sdt>
@@ -3199,7 +4024,7 @@
       <w:rPr>
         <w:noProof/>
       </w:rPr>
-      <w:t>14/02/2018</w:t>
+      <w:t>4/03/2018</w:t>
     </w:r>
     <w:r>
       <w:fldChar w:fldCharType="end"/>
@@ -3238,15 +4063,11 @@
         <w:placeholder>
           <w:docPart w:val="73D64621439E421CBCB0DFBB48AF7641"/>
         </w:placeholder>
-        <w:showingPlcHdr/>
       </w:sdtPr>
       <w:sdtEndPr/>
       <w:sdtContent>
         <w:r>
-          <w:rPr>
-            <w:rStyle w:val="Tekstvantijdelijkeaanduiding"/>
-          </w:rPr>
-          <w:t>Klik hier.</w:t>
+          <w:t>Robbert Van Hove</w:t>
         </w:r>
       </w:sdtContent>
     </w:sdt>
@@ -3271,28 +4092,12 @@
         <w:placeholder>
           <w:docPart w:val="CE6CFA464FA948A2803A8AEB4AA92DFB"/>
         </w:placeholder>
-        <w:showingPlcHdr/>
         <w:text/>
       </w:sdtPr>
       <w:sdtEndPr/>
       <w:sdtContent>
         <w:r>
-          <w:rPr>
-            <w:rStyle w:val="Tekstvantijdelijkeaanduiding"/>
-          </w:rPr>
-          <w:t xml:space="preserve">Klik </w:t>
-        </w:r>
-        <w:r>
-          <w:rPr>
-            <w:rStyle w:val="Tekstvantijdelijkeaanduiding"/>
-          </w:rPr>
-          <w:t>hier</w:t>
-        </w:r>
-        <w:r>
-          <w:rPr>
-            <w:rStyle w:val="Tekstvantijdelijkeaanduiding"/>
-          </w:rPr>
-          <w:t>.</w:t>
+          <w:t>2App-bit1</w:t>
         </w:r>
       </w:sdtContent>
     </w:sdt>
@@ -3329,15 +4134,11 @@
         <w:placeholder>
           <w:docPart w:val="61C15957CFCC4FE8AF21A3021F60AEA6"/>
         </w:placeholder>
-        <w:showingPlcHdr/>
       </w:sdtPr>
       <w:sdtEndPr/>
       <w:sdtContent>
         <w:r>
-          <w:rPr>
-            <w:rStyle w:val="Tekstvantijdelijkeaanduiding"/>
-          </w:rPr>
-          <w:t>Klik hier.</w:t>
+          <w:t>r0623227@student.thomasmore.be</w:t>
         </w:r>
       </w:sdtContent>
     </w:sdt>
@@ -3368,21 +4169,14 @@
         <w:placeholder>
           <w:docPart w:val="2B96F000D3B5478BBE37FE51D7F7CE3A"/>
         </w:placeholder>
-        <w:showingPlcHdr/>
       </w:sdtPr>
       <w:sdtEndPr/>
       <w:sdtContent>
         <w:r>
           <w:rPr>
-            <w:rStyle w:val="Tekstvantijdelijkeaanduiding"/>
+            <w:b/>
           </w:rPr>
-          <w:t>Klik hier</w:t>
-        </w:r>
-        <w:r>
-          <w:rPr>
-            <w:rStyle w:val="Tekstvantijdelijkeaanduiding"/>
-          </w:rPr>
-          <w:t>.</w:t>
+          <w:t>r0623227</w:t>
         </w:r>
       </w:sdtContent>
     </w:sdt>
@@ -5452,6 +6246,7 @@
     <w:rsid w:val="00A97EDB"/>
     <w:rsid w:val="00CA2483"/>
     <w:rsid w:val="00D530DA"/>
+    <w:rsid w:val="00DA5E70"/>
     <w:rsid w:val="00DF13DA"/>
     <w:rsid w:val="00F323DA"/>
     <w:rsid w:val="00F96968"/>
@@ -6425,7 +7220,7 @@
 </file>
 
 <file path=customXml/itemProps1.xml><?xml version="1.0" encoding="utf-8"?>
-<ds:datastoreItem xmlns:ds="http://schemas.openxmlformats.org/officeDocument/2006/customXml" ds:itemID="{C6FB6CA1-4944-4842-B04A-2D98EA48DA53}">
+<ds:datastoreItem xmlns:ds="http://schemas.openxmlformats.org/officeDocument/2006/customXml" ds:itemID="{41A28660-ED57-46D6-8ADB-1310CD0D6861}">
   <ds:schemaRefs>
     <ds:schemaRef ds:uri="http://schemas.openxmlformats.org/officeDocument/2006/bibliography"/>
   </ds:schemaRefs>

</xml_diff>